<commit_message>
ise à jour MLD
</commit_message>
<xml_diff>
--- a/Base de données/ChampTable.docx
+++ b/Base de données/ChampTable.docx
@@ -23,8 +23,13 @@
     </w:p>
     <w:p>
       <w:proofErr w:type="spellStart"/>
-      <w:r>
-        <w:t>id_droits</w:t>
+      <w:proofErr w:type="gramStart"/>
+      <w:r>
+        <w:t>id</w:t>
+      </w:r>
+      <w:proofErr w:type="gramEnd"/>
+      <w:r>
+        <w:t>_droit</w:t>
       </w:r>
       <w:proofErr w:type="spellEnd"/>
       <w:r>
@@ -56,8 +61,13 @@
     </w:p>
     <w:p>
       <w:proofErr w:type="spellStart"/>
-      <w:r>
-        <w:t>id_departement</w:t>
+      <w:proofErr w:type="gramStart"/>
+      <w:r>
+        <w:t>id</w:t>
+      </w:r>
+      <w:proofErr w:type="gramEnd"/>
+      <w:r>
+        <w:t>_departement</w:t>
       </w:r>
       <w:proofErr w:type="spellEnd"/>
       <w:r>
@@ -67,8 +77,6 @@
       <w:r>
         <w:t>nom_departement</w:t>
       </w:r>
-      <w:bookmarkStart w:id="0" w:name="_GoBack"/>
-      <w:bookmarkEnd w:id="0"/>
       <w:proofErr w:type="spellEnd"/>
     </w:p>
     <w:p>
@@ -87,8 +95,13 @@
         <w:spacing w:after="0"/>
       </w:pPr>
       <w:proofErr w:type="spellStart"/>
-      <w:r>
-        <w:t>id_utilisateur</w:t>
+      <w:proofErr w:type="gramStart"/>
+      <w:r>
+        <w:t>id</w:t>
+      </w:r>
+      <w:proofErr w:type="gramEnd"/>
+      <w:r>
+        <w:t>_utilisateur</w:t>
       </w:r>
       <w:proofErr w:type="spellEnd"/>
       <w:r>
@@ -127,8 +140,12 @@
       <w:proofErr w:type="spellEnd"/>
       <w:r>
         <w:br/>
+      </w:r>
+      <w:proofErr w:type="gramStart"/>
+      <w:r>
         <w:t>E-mail</w:t>
       </w:r>
+      <w:proofErr w:type="gramEnd"/>
     </w:p>
     <w:p>
       <w:pPr>
@@ -143,8 +160,13 @@
     </w:p>
     <w:p>
       <w:proofErr w:type="spellStart"/>
-      <w:r>
-        <w:t>id_</w:t>
+      <w:proofErr w:type="gramStart"/>
+      <w:r>
+        <w:t>id</w:t>
+      </w:r>
+      <w:proofErr w:type="gramEnd"/>
+      <w:r>
+        <w:t>_</w:t>
       </w:r>
       <w:r>
         <w:t>ticket</w:t>
@@ -211,8 +233,13 @@
     </w:p>
     <w:p>
       <w:proofErr w:type="spellStart"/>
-      <w:r>
-        <w:t>id_status</w:t>
+      <w:proofErr w:type="gramStart"/>
+      <w:r>
+        <w:t>id</w:t>
+      </w:r>
+      <w:proofErr w:type="gramEnd"/>
+      <w:r>
+        <w:t>_status</w:t>
       </w:r>
       <w:proofErr w:type="spellEnd"/>
       <w:r>
@@ -242,8 +269,13 @@
     </w:p>
     <w:p>
       <w:proofErr w:type="spellStart"/>
-      <w:r>
-        <w:t>id_commentaire</w:t>
+      <w:proofErr w:type="gramStart"/>
+      <w:r>
+        <w:t>id</w:t>
+      </w:r>
+      <w:proofErr w:type="gramEnd"/>
+      <w:r>
+        <w:t>_commentaire</w:t>
       </w:r>
       <w:proofErr w:type="spellEnd"/>
       <w:r>
@@ -255,14 +287,29 @@
       <w:pPr>
         <w:pStyle w:val="Titre1"/>
       </w:pPr>
-      <w:r>
-        <w:t>Impacte</w:t>
-      </w:r>
-    </w:p>
-    <w:p>
-      <w:proofErr w:type="spellStart"/>
-      <w:r>
-        <w:t>id_impacte</w:t>
+      <w:proofErr w:type="gramStart"/>
+      <w:r>
+        <w:t>Impact</w:t>
+      </w:r>
+      <w:bookmarkStart w:id="0" w:name="_GoBack"/>
+      <w:bookmarkEnd w:id="0"/>
+      <w:r>
+        <w:t>e</w:t>
+      </w:r>
+      <w:r>
+        <w:t>s</w:t>
+      </w:r>
+      <w:proofErr w:type="gramEnd"/>
+    </w:p>
+    <w:p>
+      <w:proofErr w:type="spellStart"/>
+      <w:proofErr w:type="gramStart"/>
+      <w:r>
+        <w:t>id</w:t>
+      </w:r>
+      <w:proofErr w:type="gramEnd"/>
+      <w:r>
+        <w:t>_impacte</w:t>
       </w:r>
       <w:proofErr w:type="spellEnd"/>
       <w:r>
@@ -282,12 +329,20 @@
       <w:r>
         <w:t>Priorite</w:t>
       </w:r>
-      <w:proofErr w:type="spellEnd"/>
-    </w:p>
-    <w:p>
-      <w:proofErr w:type="spellStart"/>
-      <w:r>
-        <w:t>id_priorite</w:t>
+      <w:r>
+        <w:t>s</w:t>
+      </w:r>
+      <w:proofErr w:type="spellEnd"/>
+    </w:p>
+    <w:p>
+      <w:proofErr w:type="spellStart"/>
+      <w:proofErr w:type="gramStart"/>
+      <w:r>
+        <w:t>id</w:t>
+      </w:r>
+      <w:proofErr w:type="gramEnd"/>
+      <w:r>
+        <w:t>_priorite</w:t>
       </w:r>
       <w:proofErr w:type="spellEnd"/>
       <w:r>

</xml_diff>